<commit_message>
Added source of unidsk and mkidsk to the tools
</commit_message>
<xml_diff>
--- a/OMF.docx
+++ b/OMF.docx
@@ -1,7 +1,561 @@
 
 <file path=word/document.xml><?xml version="1.0" encoding="utf-8"?>
-<w:document xmlns:wpc="http://schemas.microsoft.com/office/word/2010/wordprocessingCanvas" xmlns:cx="http://schemas.microsoft.com/office/drawing/2014/chartex" xmlns:cx1="http://schemas.microsoft.com/office/drawing/2015/9/8/chartex" xmlns:cx2="http://schemas.microsoft.com/office/drawing/2015/10/21/chartex" xmlns:cx3="http://schemas.microsoft.com/office/drawing/2016/5/9/chartex" xmlns:cx4="http://schemas.microsoft.com/office/drawing/2016/5/10/chartex" xmlns:cx5="http://schemas.microsoft.com/office/drawing/2016/5/11/chartex" xmlns:cx6="http://schemas.microsoft.com/office/drawing/2016/5/12/chartex" xmlns:cx7="http://schemas.microsoft.com/office/drawing/2016/5/13/chartex" xmlns:cx8="http://schemas.microsoft.com/office/drawing/2016/5/14/chartex" xmlns:mc="http://schemas.openxmlformats.org/markup-compatibility/2006" xmlns:o="urn:schemas-microsoft-com:office:office" xmlns:r="http://schemas.openxmlformats.org/officeDocument/2006/relationships" xmlns:m="http://schemas.openxmlformats.org/officeDocument/2006/math" xmlns:v="urn:schemas-microsoft-com:vml" xmlns:wp14="http://schemas.microsoft.com/office/word/2010/wordprocessingDrawing" xmlns:wp="http://schemas.openxmlformats.org/drawingml/2006/wordprocessingDrawing" xmlns:w10="urn:schemas-microsoft-com:office:word" xmlns:w="http://schemas.openxmlformats.org/wordprocessingml/2006/main" xmlns:w14="http://schemas.microsoft.com/office/word/2010/wordml" xmlns:w15="http://schemas.microsoft.com/office/word/2012/wordml" xmlns:w16se="http://schemas.microsoft.com/office/word/2015/wordml/symex" xmlns:wpg="http://schemas.microsoft.com/office/word/2010/wordprocessingGroup" xmlns:wpi="http://schemas.microsoft.com/office/word/2010/wordprocessingInk" xmlns:wne="http://schemas.microsoft.com/office/word/2006/wordml" xmlns:wps="http://schemas.microsoft.com/office/word/2010/wordprocessingShape" mc:Ignorable="w14 w15 w16se wp14">
+<w:document xmlns:wpc="http://schemas.microsoft.com/office/word/2010/wordprocessingCanvas" xmlns:cx="http://schemas.microsoft.com/office/drawing/2014/chartex" xmlns:cx1="http://schemas.microsoft.com/office/drawing/2015/9/8/chartex" xmlns:cx2="http://schemas.microsoft.com/office/drawing/2015/10/21/chartex" xmlns:cx3="http://schemas.microsoft.com/office/drawing/2016/5/9/chartex" xmlns:cx4="http://schemas.microsoft.com/office/drawing/2016/5/10/chartex" xmlns:cx5="http://schemas.microsoft.com/office/drawing/2016/5/11/chartex" xmlns:cx6="http://schemas.microsoft.com/office/drawing/2016/5/12/chartex" xmlns:cx7="http://schemas.microsoft.com/office/drawing/2016/5/13/chartex" xmlns:cx8="http://schemas.microsoft.com/office/drawing/2016/5/14/chartex" xmlns:mc="http://schemas.openxmlformats.org/markup-compatibility/2006" xmlns:aink="http://schemas.microsoft.com/office/drawing/2016/ink" xmlns:am3d="http://schemas.microsoft.com/office/drawing/2017/model3d" xmlns:o="urn:schemas-microsoft-com:office:office" xmlns:r="http://schemas.openxmlformats.org/officeDocument/2006/relationships" xmlns:m="http://schemas.openxmlformats.org/officeDocument/2006/math" xmlns:v="urn:schemas-microsoft-com:vml" xmlns:wp14="http://schemas.microsoft.com/office/word/2010/wordprocessingDrawing" xmlns:wp="http://schemas.openxmlformats.org/drawingml/2006/wordprocessingDrawing" xmlns:w10="urn:schemas-microsoft-com:office:word" xmlns:w="http://schemas.openxmlformats.org/wordprocessingml/2006/main" xmlns:w14="http://schemas.microsoft.com/office/word/2010/wordml" xmlns:w15="http://schemas.microsoft.com/office/word/2012/wordml" xmlns:w16cid="http://schemas.microsoft.com/office/word/2016/wordml/cid" xmlns:w16se="http://schemas.microsoft.com/office/word/2015/wordml/symex" xmlns:wpg="http://schemas.microsoft.com/office/word/2010/wordprocessingGroup" xmlns:wpi="http://schemas.microsoft.com/office/word/2010/wordprocessingInk" xmlns:wne="http://schemas.microsoft.com/office/word/2006/wordml" xmlns:wps="http://schemas.microsoft.com/office/word/2010/wordprocessingShape" mc:Ignorable="w14 w15 w16se w16cid wp14">
   <w:body>
+    <w:p>
+      <w:bookmarkStart w:id="0" w:name="_GoBack"/>
+      <w:bookmarkEnd w:id="0"/>
+      <w:r>
+        <w:t>The conventions are used:</w:t>
+      </w:r>
+    </w:p>
+    <w:p>
+      <w:pPr>
+        <w:pStyle w:val="ListParagraph"/>
+        <w:numPr>
+          <w:ilvl w:val="0"/>
+          <w:numId w:val="2"/>
+        </w:numPr>
+        <w:spacing w:before="120"/>
+        <w:ind w:left="357" w:hanging="357"/>
+      </w:pPr>
+      <w:r>
+        <w:t>A terminal is a name or a constant (or a parenthesized list of constants) followed by:</w:t>
+      </w:r>
+    </w:p>
+    <w:p>
+      <w:pPr>
+        <w:pStyle w:val="ListParagraph"/>
+      </w:pPr>
+      <w:r>
+        <w:t>/B - indicating a byte field.</w:t>
+      </w:r>
+    </w:p>
+    <w:p>
+      <w:pPr>
+        <w:pStyle w:val="ListParagraph"/>
+      </w:pPr>
+      <w:r>
+        <w:t>/W - indicating a word field.</w:t>
+      </w:r>
+    </w:p>
+    <w:p>
+      <w:pPr>
+        <w:pStyle w:val="ListParagraph"/>
+        <w:ind w:left="1134" w:hanging="414"/>
+      </w:pPr>
+      <w:r>
+        <w:t>/D - indicating a double word field.</w:t>
+      </w:r>
+    </w:p>
+    <w:p>
+      <w:pPr>
+        <w:pStyle w:val="ListParagraph"/>
+        <w:ind w:left="1134" w:hanging="414"/>
+      </w:pPr>
+      <w:r>
+        <w:t xml:space="preserve">/N – indicating a name field in the </w:t>
+      </w:r>
+      <w:proofErr w:type="spellStart"/>
+      <w:r>
+        <w:t>Any_Name</w:t>
+      </w:r>
+      <w:proofErr w:type="spellEnd"/>
+      <w:r>
+        <w:t xml:space="preserve"> format as documented below. For OMF85, the maximum number of chars is 31 and the special character “</w:t>
+      </w:r>
+      <w:proofErr w:type="gramStart"/>
+      <w:r>
+        <w:t>_“ is</w:t>
+      </w:r>
+      <w:proofErr w:type="gramEnd"/>
+      <w:r>
+        <w:t xml:space="preserve"> not supported</w:t>
+      </w:r>
+    </w:p>
+    <w:p>
+      <w:pPr>
+        <w:pStyle w:val="ListParagraph"/>
+      </w:pPr>
+      <w:r>
+        <w:t>/</w:t>
+      </w:r>
+      <w:proofErr w:type="spellStart"/>
+      <w:r>
+        <w:t>nn</w:t>
+      </w:r>
+      <w:proofErr w:type="spellEnd"/>
+      <w:r>
+        <w:t xml:space="preserve"> - indicating a field of </w:t>
+      </w:r>
+      <w:proofErr w:type="spellStart"/>
+      <w:r>
+        <w:t>nn</w:t>
+      </w:r>
+      <w:proofErr w:type="spellEnd"/>
+      <w:r>
+        <w:t xml:space="preserve"> bits.</w:t>
+      </w:r>
+    </w:p>
+    <w:p>
+      <w:pPr>
+        <w:ind w:left="720"/>
+      </w:pPr>
+      <w:r>
+        <w:t>EXAMPLES:</w:t>
+      </w:r>
+    </w:p>
+    <w:p>
+      <w:pPr>
+        <w:pStyle w:val="ListParagraph"/>
+      </w:pPr>
+      <w:r>
+        <w:t xml:space="preserve">length/W </w:t>
+      </w:r>
+      <w:r>
+        <w:tab/>
+        <w:t>a word field. The field is henceforth referred to by the mnemonic "length".</w:t>
+      </w:r>
+    </w:p>
+    <w:p>
+      <w:pPr>
+        <w:pStyle w:val="ListParagraph"/>
+      </w:pPr>
+      <w:r>
+        <w:t xml:space="preserve">0/B </w:t>
+      </w:r>
+      <w:r>
+        <w:tab/>
+      </w:r>
+      <w:r>
+        <w:tab/>
+        <w:t>a byte field containing zero.</w:t>
+      </w:r>
+    </w:p>
+    <w:p>
+      <w:pPr>
+        <w:pStyle w:val="ListParagraph"/>
+      </w:pPr>
+      <w:r>
+        <w:t xml:space="preserve">full/1 </w:t>
+      </w:r>
+      <w:r>
+        <w:tab/>
+      </w:r>
+      <w:r>
+        <w:tab/>
+        <w:t xml:space="preserve">a </w:t>
+      </w:r>
+      <w:proofErr w:type="gramStart"/>
+      <w:r>
+        <w:t>1 bit</w:t>
+      </w:r>
+      <w:proofErr w:type="gramEnd"/>
+      <w:r>
+        <w:t xml:space="preserve"> field. The field is henceforth referred to by the mnemonic "full".</w:t>
+      </w:r>
+    </w:p>
+    <w:p>
+      <w:pPr>
+        <w:pStyle w:val="ListParagraph"/>
+      </w:pPr>
+      <w:r>
+        <w:t>(0|1|2|3|4)/B</w:t>
+      </w:r>
+      <w:r>
+        <w:tab/>
+        <w:t>a byte filed that may contain the constants 0, 1, 2, 3 or 4.</w:t>
+      </w:r>
+    </w:p>
+    <w:p>
+      <w:pPr>
+        <w:tabs>
+          <w:tab w:val="left" w:pos="284"/>
+        </w:tabs>
+        <w:ind w:left="284"/>
+      </w:pPr>
+      <w:r>
+        <w:t xml:space="preserve">If the field width is obvious it may be dropped. </w:t>
+      </w:r>
+      <w:r>
+        <w:t>e.g.</w:t>
+      </w:r>
+      <w:r>
+        <w:t xml:space="preserve"> once the record header is known (</w:t>
+      </w:r>
+      <w:proofErr w:type="spellStart"/>
+      <w:r>
+        <w:t>rec_type</w:t>
+      </w:r>
+      <w:proofErr w:type="spellEnd"/>
+      <w:r>
+        <w:t xml:space="preserve">/B </w:t>
+      </w:r>
+      <w:proofErr w:type="spellStart"/>
+      <w:r>
+        <w:t>rec_len</w:t>
+      </w:r>
+      <w:proofErr w:type="spellEnd"/>
+      <w:r>
+        <w:t>/W), we can write:</w:t>
+      </w:r>
+    </w:p>
+    <w:p>
+      <w:pPr>
+        <w:pStyle w:val="ListParagraph"/>
+      </w:pPr>
+      <w:r>
+        <w:t xml:space="preserve">CONTENT </w:t>
+      </w:r>
+      <w:proofErr w:type="spellStart"/>
+      <w:r>
+        <w:t>rec_</w:t>
+      </w:r>
+      <w:proofErr w:type="gramStart"/>
+      <w:r>
+        <w:t>len</w:t>
+      </w:r>
+      <w:proofErr w:type="spellEnd"/>
+      <w:r>
+        <w:t xml:space="preserve">  ...</w:t>
+      </w:r>
+      <w:proofErr w:type="gramEnd"/>
+    </w:p>
+    <w:p>
+      <w:pPr>
+        <w:tabs>
+          <w:tab w:val="left" w:pos="284"/>
+        </w:tabs>
+        <w:ind w:left="284"/>
+      </w:pPr>
+      <w:r>
+        <w:t>where CONTENT is defined later to be a byte constant (06H).</w:t>
+      </w:r>
+    </w:p>
+    <w:p>
+      <w:pPr>
+        <w:pStyle w:val="ListParagraph"/>
+        <w:numPr>
+          <w:ilvl w:val="0"/>
+          <w:numId w:val="2"/>
+        </w:numPr>
+        <w:spacing w:before="60" w:line="240" w:lineRule="auto"/>
+        <w:ind w:left="357" w:hanging="357"/>
+      </w:pPr>
+      <w:r>
+        <w:t>Within a byte, bits are described left-to-right from MSB (#7) to LSB (#0). Within a word, bits are described left-to-right from MSB (#15) to LSB (#0).  Note that since the word is stored as the LS byte followed by the MS byte, specifying two bytes as a word is not equivalent to specifying them as byte after byte.</w:t>
+      </w:r>
+    </w:p>
+    <w:p>
+      <w:pPr>
+        <w:pStyle w:val="ListParagraph"/>
+        <w:numPr>
+          <w:ilvl w:val="0"/>
+          <w:numId w:val="2"/>
+        </w:numPr>
+        <w:spacing w:before="120" w:line="240" w:lineRule="auto"/>
+        <w:ind w:left="357" w:hanging="357"/>
+      </w:pPr>
+      <w:r>
+        <w:t>The OMF syntax is given in a bottom up fashion to prevent referring to terms not yet defined.</w:t>
+      </w:r>
+    </w:p>
+    <w:p>
+      <w:pPr>
+        <w:pStyle w:val="ListParagraph"/>
+        <w:numPr>
+          <w:ilvl w:val="0"/>
+          <w:numId w:val="2"/>
+        </w:numPr>
+        <w:spacing w:before="60"/>
+        <w:ind w:left="357" w:hanging="357"/>
+      </w:pPr>
+      <w:r>
+        <w:t>Comments. In the form:</w:t>
+      </w:r>
+    </w:p>
+    <w:p>
+      <w:pPr>
+        <w:pStyle w:val="ListParagraph"/>
+        <w:spacing w:before="120"/>
+      </w:pPr>
+      <w:r>
+        <w:t>anything -- text</w:t>
+      </w:r>
+    </w:p>
+    <w:p>
+      <w:pPr>
+        <w:tabs>
+          <w:tab w:val="left" w:pos="284"/>
+        </w:tabs>
+        <w:ind w:left="284"/>
+      </w:pPr>
+      <w:r>
+        <w:t>where text is a comment describing "anything".</w:t>
+      </w:r>
+    </w:p>
+    <w:p>
+      <w:pPr>
+        <w:pStyle w:val="ListParagraph"/>
+        <w:numPr>
+          <w:ilvl w:val="0"/>
+          <w:numId w:val="2"/>
+        </w:numPr>
+      </w:pPr>
+      <w:r>
+        <w:t>Numeric constants are not used in the definition of the records (since "... numbers are an evil thing ...").  Upper-case mnemonics are used instead, and their assigned numbers are given in in the Appendix.</w:t>
+      </w:r>
+    </w:p>
+    <w:p>
+      <w:pPr>
+        <w:pStyle w:val="ListParagraph"/>
+        <w:numPr>
+          <w:ilvl w:val="0"/>
+          <w:numId w:val="2"/>
+        </w:numPr>
+      </w:pPr>
+      <w:r>
+        <w:t xml:space="preserve">In this document, a pair of braces " </w:t>
+      </w:r>
+      <w:proofErr w:type="gramStart"/>
+      <w:r>
+        <w:t>{ }</w:t>
+      </w:r>
+      <w:proofErr w:type="gramEnd"/>
+      <w:r>
+        <w:t xml:space="preserve"> " has the same meaning as a pair of braces followed by ellipses " {  }... " in [2].  </w:t>
+      </w:r>
+      <w:r>
+        <w:t>i.e</w:t>
+      </w:r>
+      <w:r>
+        <w:t>., "At least one of the enclosed items must be selected".</w:t>
+      </w:r>
+    </w:p>
+    <w:p/>
+    <w:p>
+      <w:r>
+        <w:t>An object file is composed of a sequence of records.</w:t>
+      </w:r>
+    </w:p>
+    <w:p>
+      <w:proofErr w:type="spellStart"/>
+      <w:r>
+        <w:t>Any_record</w:t>
+      </w:r>
+      <w:proofErr w:type="spellEnd"/>
+      <w:r>
+        <w:t xml:space="preserve"> = </w:t>
+      </w:r>
+      <w:proofErr w:type="spellStart"/>
+      <w:r>
+        <w:t>Rec_Type</w:t>
+      </w:r>
+      <w:proofErr w:type="spellEnd"/>
+      <w:r>
+        <w:t>/</w:t>
+      </w:r>
+      <w:proofErr w:type="gramStart"/>
+      <w:r>
+        <w:t xml:space="preserve">B  </w:t>
+      </w:r>
+      <w:proofErr w:type="spellStart"/>
+      <w:r>
+        <w:t>Rec</w:t>
+      </w:r>
+      <w:proofErr w:type="gramEnd"/>
+      <w:r>
+        <w:t>_Len</w:t>
+      </w:r>
+      <w:proofErr w:type="spellEnd"/>
+      <w:r>
+        <w:t>/W  {Data/B}  Checksum/B .</w:t>
+      </w:r>
+    </w:p>
+    <w:p>
+      <w:pPr>
+        <w:pStyle w:val="ListParagraph"/>
+        <w:ind w:left="1843" w:hanging="1123"/>
+      </w:pPr>
+      <w:proofErr w:type="spellStart"/>
+      <w:r>
+        <w:t>Rec_Type</w:t>
+      </w:r>
+      <w:proofErr w:type="spellEnd"/>
+      <w:r>
+        <w:t xml:space="preserve"> </w:t>
+      </w:r>
+      <w:r>
+        <w:tab/>
+        <w:t>identifies the record.</w:t>
+      </w:r>
+    </w:p>
+    <w:p>
+      <w:pPr>
+        <w:pStyle w:val="ListParagraph"/>
+        <w:ind w:left="1843" w:hanging="1123"/>
+      </w:pPr>
+      <w:proofErr w:type="spellStart"/>
+      <w:r>
+        <w:t>Rec_Len</w:t>
+      </w:r>
+      <w:proofErr w:type="spellEnd"/>
+      <w:r>
+        <w:tab/>
+      </w:r>
+      <w:proofErr w:type="gramStart"/>
+      <w:r>
+        <w:t>The</w:t>
+      </w:r>
+      <w:proofErr w:type="gramEnd"/>
+      <w:r>
+        <w:t xml:space="preserve"> length of the record in bytes excluding </w:t>
+      </w:r>
+      <w:proofErr w:type="spellStart"/>
+      <w:r>
+        <w:t>Rec_Type</w:t>
+      </w:r>
+      <w:proofErr w:type="spellEnd"/>
+      <w:r>
+        <w:t xml:space="preserve"> and </w:t>
+      </w:r>
+      <w:proofErr w:type="spellStart"/>
+      <w:r>
+        <w:t>Rec_Len</w:t>
+      </w:r>
+      <w:proofErr w:type="spellEnd"/>
+      <w:r>
+        <w:t>, and including the length of Data and Checksum.</w:t>
+      </w:r>
+    </w:p>
+    <w:p>
+      <w:pPr>
+        <w:pStyle w:val="ListParagraph"/>
+        <w:ind w:left="1843" w:hanging="1123"/>
+      </w:pPr>
+      <w:r>
+        <w:t>Data</w:t>
+      </w:r>
+      <w:r>
+        <w:tab/>
+        <w:t xml:space="preserve">The content of the record. Its interpretation depends on </w:t>
+      </w:r>
+      <w:proofErr w:type="spellStart"/>
+      <w:r>
+        <w:t>Rec_Type</w:t>
+      </w:r>
+      <w:proofErr w:type="spellEnd"/>
+      <w:r>
+        <w:t>. The number of Data bytes is (</w:t>
+      </w:r>
+      <w:proofErr w:type="spellStart"/>
+      <w:r>
+        <w:t>Rec_Len</w:t>
+      </w:r>
+      <w:proofErr w:type="spellEnd"/>
+      <w:r>
+        <w:t xml:space="preserve"> - 1).</w:t>
+      </w:r>
+    </w:p>
+    <w:p>
+      <w:pPr>
+        <w:pStyle w:val="ListParagraph"/>
+        <w:ind w:left="1843" w:hanging="1123"/>
+      </w:pPr>
+      <w:r>
+        <w:t>Checksum</w:t>
+      </w:r>
+      <w:r>
+        <w:tab/>
+        <w:t xml:space="preserve">Contains the 2's complement of the modulo-256 sum of the rest of the bytes in the record.  </w:t>
+      </w:r>
+      <w:proofErr w:type="gramStart"/>
+      <w:r>
+        <w:t>Thus</w:t>
+      </w:r>
+      <w:proofErr w:type="gramEnd"/>
+      <w:r>
+        <w:t xml:space="preserve"> the modulo-256 sum of all the bytes in the record should be zero.</w:t>
+      </w:r>
+    </w:p>
+    <w:p>
+      <w:r>
+        <w:t>A typical field in a record is a symbol name (module name, public name, etc.): (example from OMF96)</w:t>
+      </w:r>
+    </w:p>
+    <w:p>
+      <w:proofErr w:type="spellStart"/>
+      <w:r>
+        <w:t>Any_Name</w:t>
+      </w:r>
+      <w:proofErr w:type="spellEnd"/>
+      <w:r>
+        <w:t xml:space="preserve"> = Length/B {</w:t>
+      </w:r>
+      <w:proofErr w:type="spellStart"/>
+      <w:r>
+        <w:t>Name_Char</w:t>
+      </w:r>
+      <w:proofErr w:type="spellEnd"/>
+      <w:r>
+        <w:t>/B}:</w:t>
+      </w:r>
+      <w:proofErr w:type="gramStart"/>
+      <w:r>
+        <w:t>40 .</w:t>
+      </w:r>
+      <w:proofErr w:type="gramEnd"/>
+    </w:p>
+    <w:p>
+      <w:pPr>
+        <w:pStyle w:val="ListParagraph"/>
+        <w:ind w:left="1843" w:hanging="1123"/>
+      </w:pPr>
+      <w:r>
+        <w:t>Length</w:t>
+      </w:r>
+      <w:r>
+        <w:tab/>
+        <w:t xml:space="preserve">Number of </w:t>
+      </w:r>
+      <w:proofErr w:type="spellStart"/>
+      <w:r>
+        <w:t>Name_Chars</w:t>
+      </w:r>
+      <w:proofErr w:type="spellEnd"/>
+      <w:r>
+        <w:t>. Can be between 1 to 40.</w:t>
+      </w:r>
+    </w:p>
+    <w:p>
+      <w:pPr>
+        <w:pStyle w:val="ListParagraph"/>
+        <w:ind w:left="1843" w:hanging="1123"/>
+      </w:pPr>
+      <w:proofErr w:type="spellStart"/>
+      <w:r>
+        <w:t>Name_Char</w:t>
+      </w:r>
+      <w:proofErr w:type="spellEnd"/>
+      <w:r>
+        <w:tab/>
+        <w:t>Can be an upper-case letter, a digit, or one of the special characters "_", "?", and "@".  The first character may not be a digit.</w:t>
+      </w:r>
+    </w:p>
+    <w:p>
+      <w:r>
+        <w:lastRenderedPageBreak/>
+        <w:t>A record usually contains a repetition of a fixed set of fields (e.g. Public Definitions Record contains a number of public definitions).  If the repetition count is not specified then it is determined from the record length (</w:t>
+      </w:r>
+      <w:proofErr w:type="spellStart"/>
+      <w:r>
+        <w:t>Rec_Len</w:t>
+      </w:r>
+      <w:proofErr w:type="spellEnd"/>
+      <w:r>
+        <w:t>).</w:t>
+      </w:r>
+    </w:p>
     <w:p>
       <w:r>
         <w:t>OMF 51</w:t>
@@ -638,8 +1192,6 @@
             <w:tcW w:w="5529" w:type="dxa"/>
           </w:tcPr>
           <w:p>
-            <w:bookmarkStart w:id="0" w:name="_GoBack"/>
-            <w:bookmarkEnd w:id="0"/>
             <w:r>
               <w:t>MODNAM</w:t>
             </w:r>
@@ -865,16 +1417,52 @@
           </w:tcPr>
           <w:p>
             <w:r>
-              <w:t xml:space="preserve">MODNAM, TRNID, </w:t>
+              <w:t>MODNAM</w:t>
+            </w:r>
+            <w:r>
+              <w:t>/N</w:t>
+            </w:r>
+            <w:r>
+              <w:t>, TRNID</w:t>
+            </w:r>
+            <w:r>
+              <w:t>/B</w:t>
+            </w:r>
+            <w:r>
+              <w:t xml:space="preserve">, </w:t>
             </w:r>
             <w:r>
               <w:t>TRNVN</w:t>
             </w:r>
             <w:r>
-              <w:t>, (SEGI</w:t>
-            </w:r>
-            <w:r>
-              <w:t>D, SEGLEN, ALNTYP)*</w:t>
+              <w:t>/B</w:t>
+            </w:r>
+            <w:r>
+              <w:t xml:space="preserve">, </w:t>
+            </w:r>
+            <w:r>
+              <w:t>{</w:t>
+            </w:r>
+            <w:r>
+              <w:t>SEGI</w:t>
+            </w:r>
+            <w:r>
+              <w:t>D</w:t>
+            </w:r>
+            <w:r>
+              <w:t>/B</w:t>
+            </w:r>
+            <w:r>
+              <w:t>, SEGLEN</w:t>
+            </w:r>
+            <w:r>
+              <w:t>/W</w:t>
+            </w:r>
+            <w:r>
+              <w:t>, ALNTYP</w:t>
+            </w:r>
+            <w:r>
+              <w:t>/B}</w:t>
             </w:r>
           </w:p>
         </w:tc>
@@ -882,29 +1470,7 @@
           <w:tcPr>
             <w:tcW w:w="2438" w:type="dxa"/>
           </w:tcPr>
-          <w:p>
-            <w:r>
-              <w:t>N, B, B</w:t>
-            </w:r>
-            <w:r>
-              <w:t xml:space="preserve">, </w:t>
-            </w:r>
-            <w:r>
-              <w:t>(</w:t>
-            </w:r>
-            <w:r>
-              <w:t>B,</w:t>
-            </w:r>
-            <w:r>
-              <w:t xml:space="preserve"> </w:t>
-            </w:r>
-            <w:r>
-              <w:t>W,</w:t>
-            </w:r>
-            <w:r>
-              <w:t xml:space="preserve"> B)*</w:t>
-            </w:r>
-          </w:p>
+          <w:p/>
         </w:tc>
       </w:tr>
       <w:tr>
@@ -934,7 +1500,34 @@
           </w:tcPr>
           <w:p>
             <w:r>
-              <w:t>MODTYP, SEGID, OFFSET, OPTINFO</w:t>
+              <w:t>MODTYP</w:t>
+            </w:r>
+            <w:r>
+              <w:t>/B</w:t>
+            </w:r>
+            <w:r>
+              <w:t>, SEGID</w:t>
+            </w:r>
+            <w:r>
+              <w:t>/B</w:t>
+            </w:r>
+            <w:r>
+              <w:t>, OFFSET</w:t>
+            </w:r>
+            <w:r>
+              <w:t>/W</w:t>
+            </w:r>
+            <w:r>
+              <w:t xml:space="preserve">, </w:t>
+            </w:r>
+            <w:r>
+              <w:t>{</w:t>
+            </w:r>
+            <w:r>
+              <w:t>OPTINFO</w:t>
+            </w:r>
+            <w:r>
+              <w:t>/B}</w:t>
             </w:r>
           </w:p>
         </w:tc>
@@ -942,14 +1535,7 @@
           <w:tcPr>
             <w:tcW w:w="2438" w:type="dxa"/>
           </w:tcPr>
-          <w:p>
-            <w:r>
-              <w:t xml:space="preserve">B, B, W, </w:t>
-            </w:r>
-            <w:r>
-              <w:t>B*</w:t>
-            </w:r>
-          </w:p>
+          <w:p/>
         </w:tc>
       </w:tr>
       <w:tr>
@@ -1362,15 +1948,7 @@
           </w:tcPr>
           <w:p>
             <w:r>
-              <w:t xml:space="preserve">Inter </w:t>
-            </w:r>
-            <w:proofErr w:type="spellStart"/>
-            <w:r>
-              <w:t>Seg</w:t>
-            </w:r>
-            <w:proofErr w:type="spellEnd"/>
-            <w:r>
-              <w:t>-REF</w:t>
+              <w:t>Inter Seg-REF</w:t>
             </w:r>
           </w:p>
         </w:tc>
@@ -1618,8 +2196,194 @@
 </w:document>
 </file>
 
+<file path=word/numbering.xml><?xml version="1.0" encoding="utf-8"?>
+<w:numbering xmlns:wpc="http://schemas.microsoft.com/office/word/2010/wordprocessingCanvas" xmlns:cx="http://schemas.microsoft.com/office/drawing/2014/chartex" xmlns:cx1="http://schemas.microsoft.com/office/drawing/2015/9/8/chartex" xmlns:cx2="http://schemas.microsoft.com/office/drawing/2015/10/21/chartex" xmlns:cx3="http://schemas.microsoft.com/office/drawing/2016/5/9/chartex" xmlns:cx4="http://schemas.microsoft.com/office/drawing/2016/5/10/chartex" xmlns:cx5="http://schemas.microsoft.com/office/drawing/2016/5/11/chartex" xmlns:cx6="http://schemas.microsoft.com/office/drawing/2016/5/12/chartex" xmlns:cx7="http://schemas.microsoft.com/office/drawing/2016/5/13/chartex" xmlns:cx8="http://schemas.microsoft.com/office/drawing/2016/5/14/chartex" xmlns:mc="http://schemas.openxmlformats.org/markup-compatibility/2006" xmlns:aink="http://schemas.microsoft.com/office/drawing/2016/ink" xmlns:am3d="http://schemas.microsoft.com/office/drawing/2017/model3d" xmlns:o="urn:schemas-microsoft-com:office:office" xmlns:r="http://schemas.openxmlformats.org/officeDocument/2006/relationships" xmlns:m="http://schemas.openxmlformats.org/officeDocument/2006/math" xmlns:v="urn:schemas-microsoft-com:vml" xmlns:wp14="http://schemas.microsoft.com/office/word/2010/wordprocessingDrawing" xmlns:wp="http://schemas.openxmlformats.org/drawingml/2006/wordprocessingDrawing" xmlns:w10="urn:schemas-microsoft-com:office:word" xmlns:w="http://schemas.openxmlformats.org/wordprocessingml/2006/main" xmlns:w14="http://schemas.microsoft.com/office/word/2010/wordml" xmlns:w15="http://schemas.microsoft.com/office/word/2012/wordml" xmlns:w16cid="http://schemas.microsoft.com/office/word/2016/wordml/cid" xmlns:w16se="http://schemas.microsoft.com/office/word/2015/wordml/symex" xmlns:wpg="http://schemas.microsoft.com/office/word/2010/wordprocessingGroup" xmlns:wpi="http://schemas.microsoft.com/office/word/2010/wordprocessingInk" xmlns:wne="http://schemas.microsoft.com/office/word/2006/wordml" xmlns:wps="http://schemas.microsoft.com/office/word/2010/wordprocessingShape" mc:Ignorable="w14 w15 w16se w16cid wp14">
+  <w:abstractNum w:abstractNumId="0" w15:restartNumberingAfterBreak="0">
+    <w:nsid w:val="44C448AE"/>
+    <w:multiLevelType w:val="hybridMultilevel"/>
+    <w:tmpl w:val="FD5E86A2"/>
+    <w:lvl w:ilvl="0" w:tplc="0809000F">
+      <w:start w:val="1"/>
+      <w:numFmt w:val="decimal"/>
+      <w:lvlText w:val="%1."/>
+      <w:lvlJc w:val="left"/>
+      <w:pPr>
+        <w:ind w:left="720" w:hanging="360"/>
+      </w:pPr>
+    </w:lvl>
+    <w:lvl w:ilvl="1" w:tplc="08090019" w:tentative="1">
+      <w:start w:val="1"/>
+      <w:numFmt w:val="lowerLetter"/>
+      <w:lvlText w:val="%2."/>
+      <w:lvlJc w:val="left"/>
+      <w:pPr>
+        <w:ind w:left="1440" w:hanging="360"/>
+      </w:pPr>
+    </w:lvl>
+    <w:lvl w:ilvl="2" w:tplc="0809001B" w:tentative="1">
+      <w:start w:val="1"/>
+      <w:numFmt w:val="lowerRoman"/>
+      <w:lvlText w:val="%3."/>
+      <w:lvlJc w:val="right"/>
+      <w:pPr>
+        <w:ind w:left="2160" w:hanging="180"/>
+      </w:pPr>
+    </w:lvl>
+    <w:lvl w:ilvl="3" w:tplc="0809000F" w:tentative="1">
+      <w:start w:val="1"/>
+      <w:numFmt w:val="decimal"/>
+      <w:lvlText w:val="%4."/>
+      <w:lvlJc w:val="left"/>
+      <w:pPr>
+        <w:ind w:left="2880" w:hanging="360"/>
+      </w:pPr>
+    </w:lvl>
+    <w:lvl w:ilvl="4" w:tplc="08090019" w:tentative="1">
+      <w:start w:val="1"/>
+      <w:numFmt w:val="lowerLetter"/>
+      <w:lvlText w:val="%5."/>
+      <w:lvlJc w:val="left"/>
+      <w:pPr>
+        <w:ind w:left="3600" w:hanging="360"/>
+      </w:pPr>
+    </w:lvl>
+    <w:lvl w:ilvl="5" w:tplc="0809001B" w:tentative="1">
+      <w:start w:val="1"/>
+      <w:numFmt w:val="lowerRoman"/>
+      <w:lvlText w:val="%6."/>
+      <w:lvlJc w:val="right"/>
+      <w:pPr>
+        <w:ind w:left="4320" w:hanging="180"/>
+      </w:pPr>
+    </w:lvl>
+    <w:lvl w:ilvl="6" w:tplc="0809000F" w:tentative="1">
+      <w:start w:val="1"/>
+      <w:numFmt w:val="decimal"/>
+      <w:lvlText w:val="%7."/>
+      <w:lvlJc w:val="left"/>
+      <w:pPr>
+        <w:ind w:left="5040" w:hanging="360"/>
+      </w:pPr>
+    </w:lvl>
+    <w:lvl w:ilvl="7" w:tplc="08090019" w:tentative="1">
+      <w:start w:val="1"/>
+      <w:numFmt w:val="lowerLetter"/>
+      <w:lvlText w:val="%8."/>
+      <w:lvlJc w:val="left"/>
+      <w:pPr>
+        <w:ind w:left="5760" w:hanging="360"/>
+      </w:pPr>
+    </w:lvl>
+    <w:lvl w:ilvl="8" w:tplc="0809001B" w:tentative="1">
+      <w:start w:val="1"/>
+      <w:numFmt w:val="lowerRoman"/>
+      <w:lvlText w:val="%9."/>
+      <w:lvlJc w:val="right"/>
+      <w:pPr>
+        <w:ind w:left="6480" w:hanging="180"/>
+      </w:pPr>
+    </w:lvl>
+  </w:abstractNum>
+  <w:abstractNum w:abstractNumId="1" w15:restartNumberingAfterBreak="0">
+    <w:nsid w:val="5B395AC6"/>
+    <w:multiLevelType w:val="hybridMultilevel"/>
+    <w:tmpl w:val="9EBE7702"/>
+    <w:lvl w:ilvl="0" w:tplc="0809000F">
+      <w:start w:val="1"/>
+      <w:numFmt w:val="decimal"/>
+      <w:lvlText w:val="%1."/>
+      <w:lvlJc w:val="left"/>
+      <w:pPr>
+        <w:ind w:left="360" w:hanging="360"/>
+      </w:pPr>
+      <w:rPr>
+        <w:rFonts w:hint="default"/>
+      </w:rPr>
+    </w:lvl>
+    <w:lvl w:ilvl="1" w:tplc="08090019" w:tentative="1">
+      <w:start w:val="1"/>
+      <w:numFmt w:val="lowerLetter"/>
+      <w:lvlText w:val="%2."/>
+      <w:lvlJc w:val="left"/>
+      <w:pPr>
+        <w:ind w:left="1080" w:hanging="360"/>
+      </w:pPr>
+    </w:lvl>
+    <w:lvl w:ilvl="2" w:tplc="0809001B" w:tentative="1">
+      <w:start w:val="1"/>
+      <w:numFmt w:val="lowerRoman"/>
+      <w:lvlText w:val="%3."/>
+      <w:lvlJc w:val="right"/>
+      <w:pPr>
+        <w:ind w:left="1800" w:hanging="180"/>
+      </w:pPr>
+    </w:lvl>
+    <w:lvl w:ilvl="3" w:tplc="0809000F" w:tentative="1">
+      <w:start w:val="1"/>
+      <w:numFmt w:val="decimal"/>
+      <w:lvlText w:val="%4."/>
+      <w:lvlJc w:val="left"/>
+      <w:pPr>
+        <w:ind w:left="2520" w:hanging="360"/>
+      </w:pPr>
+    </w:lvl>
+    <w:lvl w:ilvl="4" w:tplc="08090019" w:tentative="1">
+      <w:start w:val="1"/>
+      <w:numFmt w:val="lowerLetter"/>
+      <w:lvlText w:val="%5."/>
+      <w:lvlJc w:val="left"/>
+      <w:pPr>
+        <w:ind w:left="3240" w:hanging="360"/>
+      </w:pPr>
+    </w:lvl>
+    <w:lvl w:ilvl="5" w:tplc="0809001B" w:tentative="1">
+      <w:start w:val="1"/>
+      <w:numFmt w:val="lowerRoman"/>
+      <w:lvlText w:val="%6."/>
+      <w:lvlJc w:val="right"/>
+      <w:pPr>
+        <w:ind w:left="3960" w:hanging="180"/>
+      </w:pPr>
+    </w:lvl>
+    <w:lvl w:ilvl="6" w:tplc="0809000F" w:tentative="1">
+      <w:start w:val="1"/>
+      <w:numFmt w:val="decimal"/>
+      <w:lvlText w:val="%7."/>
+      <w:lvlJc w:val="left"/>
+      <w:pPr>
+        <w:ind w:left="4680" w:hanging="360"/>
+      </w:pPr>
+    </w:lvl>
+    <w:lvl w:ilvl="7" w:tplc="08090019" w:tentative="1">
+      <w:start w:val="1"/>
+      <w:numFmt w:val="lowerLetter"/>
+      <w:lvlText w:val="%8."/>
+      <w:lvlJc w:val="left"/>
+      <w:pPr>
+        <w:ind w:left="5400" w:hanging="360"/>
+      </w:pPr>
+    </w:lvl>
+    <w:lvl w:ilvl="8" w:tplc="0809001B" w:tentative="1">
+      <w:start w:val="1"/>
+      <w:numFmt w:val="lowerRoman"/>
+      <w:lvlText w:val="%9."/>
+      <w:lvlJc w:val="right"/>
+      <w:pPr>
+        <w:ind w:left="6120" w:hanging="180"/>
+      </w:pPr>
+    </w:lvl>
+  </w:abstractNum>
+  <w:num w:numId="1">
+    <w:abstractNumId w:val="0"/>
+  </w:num>
+  <w:num w:numId="2">
+    <w:abstractNumId w:val="1"/>
+  </w:num>
+</w:numbering>
+</file>
+
 <file path=word/styles.xml><?xml version="1.0" encoding="utf-8"?>
-<w:styles xmlns:mc="http://schemas.openxmlformats.org/markup-compatibility/2006" xmlns:r="http://schemas.openxmlformats.org/officeDocument/2006/relationships" xmlns:w="http://schemas.openxmlformats.org/wordprocessingml/2006/main" xmlns:w14="http://schemas.microsoft.com/office/word/2010/wordml" xmlns:w15="http://schemas.microsoft.com/office/word/2012/wordml" xmlns:w16se="http://schemas.microsoft.com/office/word/2015/wordml/symex" mc:Ignorable="w14 w15 w16se">
+<w:styles xmlns:mc="http://schemas.openxmlformats.org/markup-compatibility/2006" xmlns:r="http://schemas.openxmlformats.org/officeDocument/2006/relationships" xmlns:w="http://schemas.openxmlformats.org/wordprocessingml/2006/main" xmlns:w14="http://schemas.microsoft.com/office/word/2010/wordml" xmlns:w15="http://schemas.microsoft.com/office/word/2012/wordml" xmlns:w16cid="http://schemas.microsoft.com/office/word/2016/wordml/cid" xmlns:w16se="http://schemas.microsoft.com/office/word/2015/wordml/symex" mc:Ignorable="w14 w15 w16se w16cid">
   <w:docDefaults>
     <w:rPrDefault>
       <w:rPr>
@@ -1635,7 +2399,7 @@
       </w:pPr>
     </w:pPrDefault>
   </w:docDefaults>
-  <w:latentStyles w:defLockedState="0" w:defUIPriority="99" w:defSemiHidden="0" w:defUnhideWhenUsed="0" w:defQFormat="0" w:count="374">
+  <w:latentStyles w:defLockedState="0" w:defUIPriority="99" w:defSemiHidden="0" w:defUnhideWhenUsed="0" w:defQFormat="0" w:count="375">
     <w:lsdException w:name="Normal" w:uiPriority="0" w:qFormat="1"/>
     <w:lsdException w:name="heading 1" w:uiPriority="9" w:qFormat="1"/>
     <w:lsdException w:name="heading 2" w:semiHidden="1" w:uiPriority="9" w:unhideWhenUsed="1" w:qFormat="1"/>
@@ -1741,7 +2505,6 @@
     <w:lsdException w:name="HTML Sample" w:semiHidden="1" w:unhideWhenUsed="1"/>
     <w:lsdException w:name="HTML Typewriter" w:semiHidden="1" w:unhideWhenUsed="1"/>
     <w:lsdException w:name="HTML Variable" w:semiHidden="1" w:unhideWhenUsed="1"/>
-    <w:lsdException w:name="Normal Table" w:semiHidden="1" w:unhideWhenUsed="1"/>
     <w:lsdException w:name="annotation subject" w:semiHidden="1" w:unhideWhenUsed="1"/>
     <w:lsdException w:name="No List" w:semiHidden="1" w:unhideWhenUsed="1"/>
     <w:lsdException w:name="Outline List 1" w:semiHidden="1" w:unhideWhenUsed="1"/>
@@ -1788,10 +2551,8 @@
     <w:lsdException w:name="Table Subtle 2" w:semiHidden="1" w:unhideWhenUsed="1"/>
     <w:lsdException w:name="Table Web 1" w:semiHidden="1" w:unhideWhenUsed="1"/>
     <w:lsdException w:name="Table Web 2" w:semiHidden="1" w:unhideWhenUsed="1"/>
-    <w:lsdException w:name="Table Web 3" w:semiHidden="1" w:unhideWhenUsed="1"/>
     <w:lsdException w:name="Balloon Text" w:semiHidden="1" w:unhideWhenUsed="1"/>
     <w:lsdException w:name="Table Grid" w:uiPriority="39"/>
-    <w:lsdException w:name="Table Theme" w:semiHidden="1" w:unhideWhenUsed="1"/>
     <w:lsdException w:name="Placeholder Text" w:semiHidden="1"/>
     <w:lsdException w:name="No Spacing" w:uiPriority="1" w:qFormat="1"/>
     <w:lsdException w:name="Light Shading" w:uiPriority="60"/>
@@ -2010,6 +2771,7 @@
     <w:lsdException w:name="Mention" w:semiHidden="1" w:unhideWhenUsed="1"/>
     <w:lsdException w:name="Smart Hyperlink" w:semiHidden="1" w:unhideWhenUsed="1"/>
     <w:lsdException w:name="Hashtag" w:semiHidden="1" w:unhideWhenUsed="1"/>
+    <w:lsdException w:name="Unresolved Mention" w:semiHidden="1" w:unhideWhenUsed="1"/>
   </w:latentStyles>
   <w:style w:type="paragraph" w:default="1" w:styleId="Normal">
     <w:name w:val="Normal"/>
@@ -2060,6 +2822,48 @@
         <w:insideV w:val="single" w:sz="4" w:space="0" w:color="auto"/>
       </w:tblBorders>
     </w:tblPr>
+  </w:style>
+  <w:style w:type="paragraph" w:styleId="ListParagraph">
+    <w:name w:val="List Paragraph"/>
+    <w:basedOn w:val="Normal"/>
+    <w:uiPriority w:val="34"/>
+    <w:qFormat/>
+    <w:rsid w:val="003D00A7"/>
+    <w:pPr>
+      <w:ind w:left="720"/>
+      <w:contextualSpacing/>
+    </w:pPr>
+  </w:style>
+  <w:style w:type="paragraph" w:styleId="Subtitle">
+    <w:name w:val="Subtitle"/>
+    <w:basedOn w:val="Normal"/>
+    <w:next w:val="Normal"/>
+    <w:link w:val="SubtitleChar"/>
+    <w:uiPriority w:val="11"/>
+    <w:qFormat/>
+    <w:rsid w:val="003D00A7"/>
+    <w:pPr>
+      <w:numPr>
+        <w:ilvl w:val="1"/>
+      </w:numPr>
+    </w:pPr>
+    <w:rPr>
+      <w:rFonts w:eastAsiaTheme="minorEastAsia"/>
+      <w:color w:val="5A5A5A" w:themeColor="text1" w:themeTint="A5"/>
+      <w:spacing w:val="15"/>
+    </w:rPr>
+  </w:style>
+  <w:style w:type="character" w:customStyle="1" w:styleId="SubtitleChar">
+    <w:name w:val="Subtitle Char"/>
+    <w:basedOn w:val="DefaultParagraphFont"/>
+    <w:link w:val="Subtitle"/>
+    <w:uiPriority w:val="11"/>
+    <w:rsid w:val="003D00A7"/>
+    <w:rPr>
+      <w:rFonts w:eastAsiaTheme="minorEastAsia"/>
+      <w:color w:val="5A5A5A" w:themeColor="text1" w:themeTint="A5"/>
+      <w:spacing w:val="15"/>
+    </w:rPr>
   </w:style>
 </w:styles>
 </file>
@@ -2364,7 +3168,7 @@
 </file>
 
 <file path=customXml/itemProps1.xml><?xml version="1.0" encoding="utf-8"?>
-<ds:datastoreItem xmlns:ds="http://schemas.openxmlformats.org/officeDocument/2006/customXml" ds:itemID="{1F289AA6-2BE5-48B9-9651-3D84B33BD1E1}">
+<ds:datastoreItem xmlns:ds="http://schemas.openxmlformats.org/officeDocument/2006/customXml" ds:itemID="{3C247C88-A3A2-4F05-8919-73356EE8733E}">
   <ds:schemaRefs>
     <ds:schemaRef ds:uri="http://schemas.openxmlformats.org/officeDocument/2006/bibliography"/>
   </ds:schemaRefs>

</xml_diff>